<commit_message>
Added input/output data in the Activity diagram
</commit_message>
<xml_diff>
--- a/documents/research/ПЗ по pipeline.docx
+++ b/documents/research/ПЗ по pipeline.docx
@@ -646,13 +646,7 @@
         <w:rPr>
           <w:b/>
         </w:rPr>
-        <w:t>подсистема</w:t>
-      </w:r>
-      <w:r>
-        <w:rPr>
-          <w:b/>
-        </w:rPr>
-        <w:t xml:space="preserve"> </w:t>
+        <w:t xml:space="preserve">подсистема </w:t>
       </w:r>
       <w:r>
         <w:t>сохраняет изображение, вызывает на нем пост-обработку</w:t>
@@ -1160,13 +1154,7 @@
         <w:rPr>
           <w:b/>
         </w:rPr>
-        <w:t>сервер</w:t>
-      </w:r>
-      <w:r>
-        <w:rPr>
-          <w:b/>
-        </w:rPr>
-        <w:t>у</w:t>
+        <w:t>серверу</w:t>
       </w:r>
     </w:p>
     <w:p>
@@ -1257,13 +1245,7 @@
         <w:rPr>
           <w:b/>
         </w:rPr>
-        <w:t>клиент</w:t>
-      </w:r>
-      <w:r>
-        <w:rPr>
-          <w:b/>
-        </w:rPr>
-        <w:t>у</w:t>
+        <w:t>клиенту</w:t>
       </w:r>
       <w:r>
         <w:rPr>
@@ -1380,8 +1362,6 @@
       <w:r>
         <w:t>диаграме</w:t>
       </w:r>
-      <w:bookmarkStart w:id="0" w:name="_GoBack"/>
-      <w:bookmarkEnd w:id="0"/>
       <w:r>
         <w:t>.</w:t>
       </w:r>
@@ -1423,18 +1403,17 @@
           <w:lang w:val="en-US"/>
         </w:rPr>
       </w:pPr>
-      <w:r>
-        <w:rPr>
-          <w:b/>
+      <w:bookmarkStart w:id="0" w:name="_GoBack"/>
+      <w:r>
+        <w:rPr>
           <w:noProof/>
-          <w:sz w:val="32"/>
           <w:lang w:eastAsia="ru-RU"/>
         </w:rPr>
         <w:drawing>
           <wp:inline distT="0" distB="0" distL="0" distR="0">
-            <wp:extent cx="10142220" cy="5052855"/>
-            <wp:effectExtent l="0" t="0" r="0" b="0"/>
-            <wp:docPr id="1" name="Picture 1" descr="Pipeline_Activity_UML_Diagram"/>
+            <wp:extent cx="10239131" cy="5097780"/>
+            <wp:effectExtent l="0" t="0" r="0" b="7620"/>
+            <wp:docPr id="2" name="Picture 2"/>
             <wp:cNvGraphicFramePr>
               <a:graphicFrameLocks xmlns:a="http://schemas.openxmlformats.org/drawingml/2006/main" noChangeAspect="1"/>
             </wp:cNvGraphicFramePr>
@@ -1442,10 +1421,8 @@
               <a:graphicData uri="http://schemas.openxmlformats.org/drawingml/2006/picture">
                 <pic:pic xmlns:pic="http://schemas.openxmlformats.org/drawingml/2006/picture">
                   <pic:nvPicPr>
-                    <pic:cNvPr id="0" name="Picture 1" descr="Pipeline_Activity_UML_Diagram"/>
-                    <pic:cNvPicPr>
-                      <a:picLocks noChangeAspect="1" noChangeArrowheads="1"/>
-                    </pic:cNvPicPr>
+                    <pic:cNvPr id="2" name="Pipeline.png"/>
+                    <pic:cNvPicPr/>
                   </pic:nvPicPr>
                   <pic:blipFill>
                     <a:blip r:embed="rId6">
@@ -1455,23 +1432,18 @@
                         </a:ext>
                       </a:extLst>
                     </a:blip>
-                    <a:srcRect/>
                     <a:stretch>
                       <a:fillRect/>
                     </a:stretch>
                   </pic:blipFill>
-                  <pic:spPr bwMode="auto">
+                  <pic:spPr>
                     <a:xfrm>
                       <a:off x="0" y="0"/>
-                      <a:ext cx="10165234" cy="5064320"/>
+                      <a:ext cx="10239131" cy="5097780"/>
                     </a:xfrm>
                     <a:prstGeom prst="rect">
                       <a:avLst/>
                     </a:prstGeom>
-                    <a:noFill/>
-                    <a:ln>
-                      <a:noFill/>
-                    </a:ln>
                   </pic:spPr>
                 </pic:pic>
               </a:graphicData>
@@ -1479,6 +1451,7 @@
           </wp:inline>
         </w:drawing>
       </w:r>
+      <w:bookmarkEnd w:id="0"/>
     </w:p>
     <w:p>
       <w:pPr>
@@ -2847,7 +2820,7 @@
 </file>
 
 <file path=customXml/itemProps1.xml><?xml version="1.0" encoding="utf-8"?>
-<ds:datastoreItem xmlns:ds="http://schemas.openxmlformats.org/officeDocument/2006/customXml" ds:itemID="{A46737D6-D23A-492B-8B59-E0BC3DA92159}">
+<ds:datastoreItem xmlns:ds="http://schemas.openxmlformats.org/officeDocument/2006/customXml" ds:itemID="{D6E7AD8A-6F3E-448C-AD08-9F1970D8A5A2}">
   <ds:schemaRefs>
     <ds:schemaRef ds:uri="http://schemas.openxmlformats.org/officeDocument/2006/bibliography"/>
   </ds:schemaRefs>

</xml_diff>